<commit_message>
update git user guide
</commit_message>
<xml_diff>
--- a/doc/GitUserGuide.docx
+++ b/doc/GitUserGuide.docx
@@ -3,9 +3,11 @@
 <w:document xmlns:wpc="http://schemas.microsoft.com/office/word/2010/wordprocessingCanvas" xmlns:mc="http://schemas.openxmlformats.org/markup-compatibility/2006" xmlns:o="urn:schemas-microsoft-com:office:office" xmlns:r="http://schemas.openxmlformats.org/officeDocument/2006/relationships" xmlns:m="http://schemas.openxmlformats.org/officeDocument/2006/math" xmlns:v="urn:schemas-microsoft-com:vml" xmlns:wp14="http://schemas.microsoft.com/office/word/2010/wordprocessingDrawing" xmlns:wp="http://schemas.openxmlformats.org/drawingml/2006/wordprocessingDrawing" xmlns:w10="urn:schemas-microsoft-com:office:word" xmlns:w="http://schemas.openxmlformats.org/wordprocessingml/2006/main" xmlns:w14="http://schemas.microsoft.com/office/word/2010/wordml" xmlns:wpg="http://schemas.microsoft.com/office/word/2010/wordprocessingGroup" xmlns:wpi="http://schemas.microsoft.com/office/word/2010/wordprocessingInk" xmlns:wne="http://schemas.microsoft.com/office/word/2006/wordml" xmlns:wps="http://schemas.microsoft.com/office/word/2010/wordprocessingShape" mc:Ignorable="w14 wp14">
   <w:body>
     <w:p>
+      <w:proofErr w:type="spellStart"/>
       <w:r>
         <w:t>Git</w:t>
       </w:r>
+      <w:proofErr w:type="spellEnd"/>
       <w:r>
         <w:rPr>
           <w:rFonts w:hint="eastAsia"/>
@@ -14,12 +16,14 @@
       </w:r>
     </w:p>
     <w:p>
+      <w:proofErr w:type="spellStart"/>
       <w:r>
         <w:rPr>
           <w:rFonts w:hint="eastAsia"/>
         </w:rPr>
         <w:t>Kimi</w:t>
       </w:r>
+      <w:proofErr w:type="spellEnd"/>
     </w:p>
     <w:p>
       <w:pPr>
@@ -36,12 +40,14 @@
         </w:rPr>
         <w:t>安装</w:t>
       </w:r>
+      <w:proofErr w:type="spellStart"/>
       <w:r>
         <w:rPr>
           <w:rFonts w:hint="eastAsia"/>
         </w:rPr>
         <w:t>git</w:t>
       </w:r>
+      <w:proofErr w:type="spellEnd"/>
       <w:r>
         <w:rPr>
           <w:rFonts w:hint="eastAsia"/>
@@ -380,15 +386,30 @@
         <w:pStyle w:val="a3"/>
         <w:ind w:left="360" w:firstLineChars="0" w:firstLine="0"/>
       </w:pPr>
-      <w:r>
-        <w:t xml:space="preserve">git config --global user.name </w:t>
-      </w:r>
-      <w:r>
-        <w:rPr>
-          <w:rFonts w:hint="eastAsia"/>
-        </w:rPr>
+      <w:proofErr w:type="spellStart"/>
+      <w:proofErr w:type="gramStart"/>
+      <w:r>
+        <w:t>git</w:t>
+      </w:r>
+      <w:proofErr w:type="spellEnd"/>
+      <w:proofErr w:type="gramEnd"/>
+      <w:r>
         <w:t xml:space="preserve"> </w:t>
       </w:r>
+      <w:proofErr w:type="spellStart"/>
+      <w:r>
+        <w:t>config</w:t>
+      </w:r>
+      <w:proofErr w:type="spellEnd"/>
+      <w:r>
+        <w:t xml:space="preserve"> --global user.name </w:t>
+      </w:r>
+      <w:r>
+        <w:rPr>
+          <w:rFonts w:hint="eastAsia"/>
+        </w:rPr>
+        <w:t xml:space="preserve"> </w:t>
+      </w:r>
       <w:r>
         <w:t>“</w:t>
       </w:r>
@@ -407,8 +428,31 @@
         <w:pStyle w:val="a3"/>
         <w:ind w:left="360" w:firstLineChars="0" w:firstLine="0"/>
       </w:pPr>
-      <w:r>
-        <w:t xml:space="preserve">git config --global user.email </w:t>
+      <w:proofErr w:type="spellStart"/>
+      <w:proofErr w:type="gramStart"/>
+      <w:r>
+        <w:t>git</w:t>
+      </w:r>
+      <w:proofErr w:type="spellEnd"/>
+      <w:proofErr w:type="gramEnd"/>
+      <w:r>
+        <w:t xml:space="preserve"> </w:t>
+      </w:r>
+      <w:proofErr w:type="spellStart"/>
+      <w:r>
+        <w:t>config</w:t>
+      </w:r>
+      <w:proofErr w:type="spellEnd"/>
+      <w:r>
+        <w:t xml:space="preserve"> --global </w:t>
+      </w:r>
+      <w:proofErr w:type="spellStart"/>
+      <w:r>
+        <w:t>user.email</w:t>
+      </w:r>
+      <w:proofErr w:type="spellEnd"/>
+      <w:r>
+        <w:t xml:space="preserve"> </w:t>
       </w:r>
       <w:r>
         <w:rPr>
@@ -460,6 +504,8 @@
           <w:rFonts w:hint="eastAsia"/>
         </w:rPr>
       </w:pPr>
+      <w:proofErr w:type="spellStart"/>
+      <w:proofErr w:type="gramStart"/>
       <w:r>
         <w:t>g</w:t>
       </w:r>
@@ -467,7 +513,15 @@
         <w:rPr>
           <w:rFonts w:hint="eastAsia"/>
         </w:rPr>
-        <w:t xml:space="preserve">it </w:t>
+        <w:t>it</w:t>
+      </w:r>
+      <w:proofErr w:type="spellEnd"/>
+      <w:proofErr w:type="gramEnd"/>
+      <w:r>
+        <w:rPr>
+          <w:rFonts w:hint="eastAsia"/>
+        </w:rPr>
+        <w:t xml:space="preserve"> </w:t>
       </w:r>
       <w:r>
         <w:t xml:space="preserve">clone </w:t>
@@ -486,12 +540,16 @@
         <w:pStyle w:val="a3"/>
         <w:ind w:left="360" w:firstLineChars="0" w:firstLine="0"/>
       </w:pPr>
+      <w:proofErr w:type="spellStart"/>
+      <w:proofErr w:type="gramStart"/>
       <w:r>
         <w:rPr>
           <w:rFonts w:hint="eastAsia"/>
         </w:rPr>
         <w:t>dir</w:t>
       </w:r>
+      <w:proofErr w:type="spellEnd"/>
+      <w:proofErr w:type="gramEnd"/>
     </w:p>
     <w:p>
       <w:pPr>
@@ -639,12 +697,14 @@
         <w:pStyle w:val="a3"/>
         <w:ind w:left="360" w:firstLineChars="0" w:firstLine="0"/>
       </w:pPr>
+      <w:proofErr w:type="spellStart"/>
       <w:r>
         <w:rPr>
           <w:rFonts w:hint="eastAsia"/>
         </w:rPr>
         <w:t>git</w:t>
       </w:r>
+      <w:proofErr w:type="spellEnd"/>
       <w:r>
         <w:t xml:space="preserve"> checkout master #</w:t>
       </w:r>
@@ -675,11 +735,19 @@
         <w:pStyle w:val="a3"/>
         <w:ind w:left="360" w:firstLineChars="0" w:firstLine="0"/>
       </w:pPr>
-      <w:r>
-        <w:rPr>
-          <w:rFonts w:hint="eastAsia"/>
-        </w:rPr>
-        <w:t>git merge master</w:t>
+      <w:proofErr w:type="spellStart"/>
+      <w:r>
+        <w:rPr>
+          <w:rFonts w:hint="eastAsia"/>
+        </w:rPr>
+        <w:t>git</w:t>
+      </w:r>
+      <w:proofErr w:type="spellEnd"/>
+      <w:r>
+        <w:rPr>
+          <w:rFonts w:hint="eastAsia"/>
+        </w:rPr>
+        <w:t xml:space="preserve"> merge master</w:t>
       </w:r>
       <w:r>
         <w:t xml:space="preserve"> origin/master #</w:t>
@@ -720,14 +788,30 @@
         <w:pStyle w:val="a3"/>
         <w:ind w:left="360" w:firstLineChars="0" w:firstLine="0"/>
       </w:pPr>
-      <w:r>
-        <w:rPr>
-          <w:rFonts w:hint="eastAsia"/>
-        </w:rPr>
-        <w:t xml:space="preserve">git </w:t>
-      </w:r>
-      <w:r>
-        <w:t>branch kimi_test #</w:t>
+      <w:proofErr w:type="spellStart"/>
+      <w:r>
+        <w:rPr>
+          <w:rFonts w:hint="eastAsia"/>
+        </w:rPr>
+        <w:t>git</w:t>
+      </w:r>
+      <w:proofErr w:type="spellEnd"/>
+      <w:r>
+        <w:rPr>
+          <w:rFonts w:hint="eastAsia"/>
+        </w:rPr>
+        <w:t xml:space="preserve"> </w:t>
+      </w:r>
+      <w:r>
+        <w:t xml:space="preserve">branch </w:t>
+      </w:r>
+      <w:proofErr w:type="spellStart"/>
+      <w:r>
+        <w:t>kimi_test</w:t>
+      </w:r>
+      <w:proofErr w:type="spellEnd"/>
+      <w:r>
+        <w:t xml:space="preserve"> #</w:t>
       </w:r>
       <w:r>
         <w:rPr>
@@ -738,12 +822,14 @@
       <w:r>
         <w:t>了一个叫</w:t>
       </w:r>
+      <w:proofErr w:type="spellStart"/>
       <w:r>
         <w:rPr>
           <w:rFonts w:hint="eastAsia"/>
         </w:rPr>
         <w:t>kimi_test</w:t>
       </w:r>
+      <w:proofErr w:type="spellEnd"/>
       <w:r>
         <w:rPr>
           <w:rFonts w:hint="eastAsia"/>
@@ -759,14 +845,30 @@
         <w:pStyle w:val="a3"/>
         <w:ind w:left="360" w:firstLineChars="0" w:firstLine="0"/>
       </w:pPr>
-      <w:r>
-        <w:rPr>
-          <w:rFonts w:hint="eastAsia"/>
-        </w:rPr>
-        <w:t xml:space="preserve">git </w:t>
-      </w:r>
-      <w:r>
-        <w:t>checkout kimi_test #</w:t>
+      <w:proofErr w:type="spellStart"/>
+      <w:r>
+        <w:rPr>
+          <w:rFonts w:hint="eastAsia"/>
+        </w:rPr>
+        <w:t>git</w:t>
+      </w:r>
+      <w:proofErr w:type="spellEnd"/>
+      <w:r>
+        <w:rPr>
+          <w:rFonts w:hint="eastAsia"/>
+        </w:rPr>
+        <w:t xml:space="preserve"> </w:t>
+      </w:r>
+      <w:r>
+        <w:t xml:space="preserve">checkout </w:t>
+      </w:r>
+      <w:proofErr w:type="spellStart"/>
+      <w:r>
+        <w:t>kimi_test</w:t>
+      </w:r>
+      <w:proofErr w:type="spellEnd"/>
+      <w:r>
+        <w:t xml:space="preserve"> #</w:t>
       </w:r>
       <w:r>
         <w:rPr>
@@ -777,9 +879,11 @@
       <w:r>
         <w:t>工作目录切换到</w:t>
       </w:r>
+      <w:proofErr w:type="spellStart"/>
       <w:r>
         <w:t>kimi_test</w:t>
       </w:r>
+      <w:proofErr w:type="spellEnd"/>
       <w:r>
         <w:rPr>
           <w:rFonts w:hint="eastAsia"/>
@@ -792,20 +896,36 @@
         <w:pStyle w:val="a3"/>
         <w:ind w:left="360" w:firstLineChars="0" w:firstLine="0"/>
       </w:pPr>
-      <w:r>
-        <w:rPr>
-          <w:rFonts w:hint="eastAsia"/>
-        </w:rPr>
-        <w:t xml:space="preserve">git branch </w:t>
+      <w:proofErr w:type="spellStart"/>
+      <w:r>
+        <w:rPr>
+          <w:rFonts w:hint="eastAsia"/>
+        </w:rPr>
+        <w:t>git</w:t>
+      </w:r>
+      <w:proofErr w:type="spellEnd"/>
+      <w:r>
+        <w:rPr>
+          <w:rFonts w:hint="eastAsia"/>
+        </w:rPr>
+        <w:t xml:space="preserve"> branch </w:t>
       </w:r>
       <w:r>
         <w:t>-</w:t>
       </w:r>
-      <w:r>
-        <w:rPr>
-          <w:rFonts w:hint="eastAsia"/>
-        </w:rPr>
-        <w:t xml:space="preserve">av </w:t>
+      <w:proofErr w:type="spellStart"/>
+      <w:r>
+        <w:rPr>
+          <w:rFonts w:hint="eastAsia"/>
+        </w:rPr>
+        <w:t>av</w:t>
+      </w:r>
+      <w:proofErr w:type="spellEnd"/>
+      <w:r>
+        <w:rPr>
+          <w:rFonts w:hint="eastAsia"/>
+        </w:rPr>
+        <w:t xml:space="preserve"> </w:t>
       </w:r>
       <w:r>
         <w:t>#</w:t>
@@ -935,8 +1055,16 @@
         <w:rPr>
           <w:b/>
         </w:rPr>
-        <w:t>的时候，请确保</w:t>
-      </w:r>
+        <w:t>的时候，</w:t>
+      </w:r>
+      <w:proofErr w:type="gramStart"/>
+      <w:r>
+        <w:rPr>
+          <w:b/>
+        </w:rPr>
+        <w:t>请确保</w:t>
+      </w:r>
+      <w:proofErr w:type="gramEnd"/>
       <w:r>
         <w:rPr>
           <w:rFonts w:hint="eastAsia"/>
@@ -1056,7 +1184,15 @@
         <w:t>修改</w:t>
       </w:r>
       <w:r>
-        <w:t>工程的时候，你只要跟往常一样在工程目录下改代码就可以了。</w:t>
+        <w:t>工程的时候，你只要跟往常一样在工程</w:t>
+      </w:r>
+      <w:proofErr w:type="gramStart"/>
+      <w:r>
+        <w:t>目录下改代码</w:t>
+      </w:r>
+      <w:proofErr w:type="gramEnd"/>
+      <w:r>
+        <w:t>就可以了。</w:t>
       </w:r>
     </w:p>
     <w:p>
@@ -1071,22 +1207,45 @@
         <w:t>完成修改</w:t>
       </w:r>
       <w:r>
-        <w:t>之后，请将修改的文件都包含都工程里。</w:t>
-      </w:r>
-    </w:p>
-    <w:p>
-      <w:pPr>
-        <w:pStyle w:val="a3"/>
-        <w:ind w:left="360" w:firstLineChars="0" w:firstLine="0"/>
-      </w:pPr>
-    </w:p>
-    <w:p>
-      <w:pPr>
-        <w:pStyle w:val="a3"/>
-        <w:ind w:left="360" w:firstLineChars="0" w:firstLine="0"/>
-      </w:pPr>
-      <w:r>
-        <w:t>git add &lt;edited_file_or_dir&gt;</w:t>
+        <w:t>之后，请将修改的文件都包含</w:t>
+      </w:r>
+      <w:proofErr w:type="gramStart"/>
+      <w:r>
+        <w:t>都工程</w:t>
+      </w:r>
+      <w:proofErr w:type="gramEnd"/>
+      <w:r>
+        <w:t>里。</w:t>
+      </w:r>
+    </w:p>
+    <w:p>
+      <w:pPr>
+        <w:pStyle w:val="a3"/>
+        <w:ind w:left="360" w:firstLineChars="0" w:firstLine="0"/>
+      </w:pPr>
+    </w:p>
+    <w:p>
+      <w:pPr>
+        <w:pStyle w:val="a3"/>
+        <w:ind w:left="360" w:firstLineChars="0" w:firstLine="0"/>
+      </w:pPr>
+      <w:proofErr w:type="spellStart"/>
+      <w:proofErr w:type="gramStart"/>
+      <w:r>
+        <w:t>git</w:t>
+      </w:r>
+      <w:proofErr w:type="spellEnd"/>
+      <w:proofErr w:type="gramEnd"/>
+      <w:r>
+        <w:t xml:space="preserve"> add &lt;</w:t>
+      </w:r>
+      <w:proofErr w:type="spellStart"/>
+      <w:r>
+        <w:t>edited_file_or_dir</w:t>
+      </w:r>
+      <w:proofErr w:type="spellEnd"/>
+      <w:r>
+        <w:t>&gt;</w:t>
       </w:r>
     </w:p>
     <w:p>
@@ -1115,8 +1274,15 @@
         <w:pStyle w:val="a3"/>
         <w:ind w:left="360" w:firstLineChars="0" w:firstLine="0"/>
       </w:pPr>
-      <w:r>
-        <w:t>git add .</w:t>
+      <w:proofErr w:type="spellStart"/>
+      <w:proofErr w:type="gramStart"/>
+      <w:r>
+        <w:t>git</w:t>
+      </w:r>
+      <w:proofErr w:type="spellEnd"/>
+      <w:proofErr w:type="gramEnd"/>
+      <w:r>
+        <w:t xml:space="preserve"> add .</w:t>
       </w:r>
     </w:p>
     <w:p/>
@@ -1165,8 +1331,13 @@
         <w:pStyle w:val="a3"/>
         <w:ind w:left="360" w:firstLineChars="0" w:firstLine="0"/>
       </w:pPr>
-      <w:r>
-        <w:t>git commit –m “Some information about your commit” #</w:t>
+      <w:proofErr w:type="spellStart"/>
+      <w:r>
+        <w:t>git</w:t>
+      </w:r>
+      <w:proofErr w:type="spellEnd"/>
+      <w:r>
+        <w:t xml:space="preserve"> commit –m “Some information about your commit” #</w:t>
       </w:r>
       <w:r>
         <w:rPr>
@@ -1186,11 +1357,33 @@
           <w:b/>
         </w:rPr>
       </w:pPr>
-      <w:r>
-        <w:rPr>
-          <w:rFonts w:hint="eastAsia"/>
-        </w:rPr>
-        <w:t>git push origin kimi_test #</w:t>
+      <w:proofErr w:type="spellStart"/>
+      <w:r>
+        <w:rPr>
+          <w:rFonts w:hint="eastAsia"/>
+        </w:rPr>
+        <w:t>git</w:t>
+      </w:r>
+      <w:proofErr w:type="spellEnd"/>
+      <w:r>
+        <w:rPr>
+          <w:rFonts w:hint="eastAsia"/>
+        </w:rPr>
+        <w:t xml:space="preserve"> push origin </w:t>
+      </w:r>
+      <w:proofErr w:type="spellStart"/>
+      <w:r>
+        <w:rPr>
+          <w:rFonts w:hint="eastAsia"/>
+        </w:rPr>
+        <w:t>kimi_test</w:t>
+      </w:r>
+      <w:proofErr w:type="spellEnd"/>
+      <w:r>
+        <w:rPr>
+          <w:rFonts w:hint="eastAsia"/>
+        </w:rPr>
+        <w:t xml:space="preserve"> #</w:t>
       </w:r>
       <w:r>
         <w:rPr>
@@ -1219,12 +1412,14 @@
       <w:r>
         <w:t>的</w:t>
       </w:r>
+      <w:proofErr w:type="spellStart"/>
       <w:r>
         <w:rPr>
           <w:rFonts w:hint="eastAsia"/>
         </w:rPr>
         <w:t>kimi_test</w:t>
       </w:r>
+      <w:proofErr w:type="spellEnd"/>
       <w:r>
         <w:rPr>
           <w:rFonts w:hint="eastAsia"/>
@@ -1277,6 +1472,7 @@
         </w:rPr>
         <w:t>这里的</w:t>
       </w:r>
+      <w:proofErr w:type="spellStart"/>
       <w:r>
         <w:rPr>
           <w:rFonts w:hint="eastAsia"/>
@@ -1284,6 +1480,7 @@
         </w:rPr>
         <w:t>kimi_test</w:t>
       </w:r>
+      <w:proofErr w:type="spellEnd"/>
       <w:r>
         <w:rPr>
           <w:rFonts w:hint="eastAsia"/>
@@ -1377,11 +1574,21 @@
         <w:pStyle w:val="a3"/>
         <w:ind w:left="360" w:firstLineChars="0" w:firstLine="0"/>
       </w:pPr>
-      <w:r>
-        <w:rPr>
-          <w:rFonts w:hint="eastAsia"/>
-        </w:rPr>
-        <w:t xml:space="preserve">git </w:t>
+      <w:proofErr w:type="spellStart"/>
+      <w:proofErr w:type="gramStart"/>
+      <w:r>
+        <w:rPr>
+          <w:rFonts w:hint="eastAsia"/>
+        </w:rPr>
+        <w:t>git</w:t>
+      </w:r>
+      <w:proofErr w:type="spellEnd"/>
+      <w:proofErr w:type="gramEnd"/>
+      <w:r>
+        <w:rPr>
+          <w:rFonts w:hint="eastAsia"/>
+        </w:rPr>
+        <w:t xml:space="preserve"> </w:t>
       </w:r>
       <w:r>
         <w:t>status</w:t>
@@ -1397,6 +1604,9 @@
       <w:pPr>
         <w:pStyle w:val="a3"/>
         <w:ind w:left="360" w:firstLineChars="0" w:firstLine="0"/>
+        <w:rPr>
+          <w:rFonts w:hint="eastAsia"/>
+        </w:rPr>
       </w:pPr>
       <w:r>
         <w:rPr>
@@ -1424,9 +1634,764 @@
       </w:r>
       <w:r>
         <w:t>已经提交的文件。</w:t>
+      </w:r>
+    </w:p>
+    <w:p>
+      <w:pPr>
+        <w:pStyle w:val="a3"/>
+        <w:ind w:left="360" w:firstLineChars="0" w:firstLine="0"/>
+        <w:rPr>
+          <w:rFonts w:hint="eastAsia"/>
+        </w:rPr>
+      </w:pPr>
+    </w:p>
+    <w:p>
+      <w:pPr>
+        <w:rPr>
+          <w:rFonts w:hint="eastAsia"/>
+        </w:rPr>
+      </w:pPr>
+      <w:r>
+        <w:rPr>
+          <w:rFonts w:hint="eastAsia"/>
+        </w:rPr>
+        <w:t>比如你在工程文件里面做了修改：</w:t>
+      </w:r>
+    </w:p>
+    <w:p>
+      <w:pPr>
+        <w:rPr>
+          <w:rFonts w:hint="eastAsia"/>
+        </w:rPr>
+      </w:pPr>
+      <w:proofErr w:type="spellStart"/>
+      <w:proofErr w:type="gramStart"/>
+      <w:r>
+        <w:t>git</w:t>
+      </w:r>
+      <w:proofErr w:type="spellEnd"/>
+      <w:proofErr w:type="gramEnd"/>
+      <w:r>
+        <w:t xml:space="preserve"> add  .</w:t>
+      </w:r>
+      <w:r>
+        <w:rPr>
+          <w:rFonts w:hint="eastAsia"/>
+        </w:rPr>
+        <w:t>(</w:t>
+      </w:r>
+      <w:r>
+        <w:rPr>
+          <w:rFonts w:hint="eastAsia"/>
+        </w:rPr>
+        <w:t>添加所有文件，</w:t>
+      </w:r>
+      <w:r>
+        <w:rPr>
+          <w:rFonts w:hint="eastAsia"/>
+        </w:rPr>
+        <w:t xml:space="preserve"> </w:t>
+      </w:r>
+      <w:r>
+        <w:rPr>
+          <w:rFonts w:hint="eastAsia"/>
+        </w:rPr>
+        <w:t>或者文件夹的名字</w:t>
+      </w:r>
+      <w:r>
+        <w:rPr>
+          <w:rFonts w:hint="eastAsia"/>
+        </w:rPr>
+        <w:t xml:space="preserve"> </w:t>
+      </w:r>
+      <w:r>
+        <w:rPr>
+          <w:rFonts w:hint="eastAsia"/>
+        </w:rPr>
+        <w:t>或者</w:t>
+      </w:r>
+      <w:r>
+        <w:rPr>
+          <w:rFonts w:hint="eastAsia"/>
+        </w:rPr>
+        <w:t xml:space="preserve">.java </w:t>
+      </w:r>
+      <w:r>
+        <w:rPr>
+          <w:rFonts w:hint="eastAsia"/>
+        </w:rPr>
+        <w:t>即为后缀名是</w:t>
+      </w:r>
+      <w:r>
+        <w:rPr>
+          <w:rFonts w:hint="eastAsia"/>
+        </w:rPr>
+        <w:t>java</w:t>
+      </w:r>
+      <w:r>
+        <w:rPr>
+          <w:rFonts w:hint="eastAsia"/>
+        </w:rPr>
+        <w:t>的文件</w:t>
+      </w:r>
+      <w:r>
+        <w:rPr>
+          <w:rFonts w:hint="eastAsia"/>
+        </w:rPr>
+        <w:t>)</w:t>
+      </w:r>
+    </w:p>
+    <w:p>
+      <w:pPr>
+        <w:rPr>
+          <w:rFonts w:hint="eastAsia"/>
+        </w:rPr>
+      </w:pPr>
+      <w:proofErr w:type="spellStart"/>
+      <w:r>
+        <w:rPr>
+          <w:rFonts w:hint="eastAsia"/>
+        </w:rPr>
+        <w:t>git</w:t>
+      </w:r>
+      <w:proofErr w:type="spellEnd"/>
+      <w:r>
+        <w:rPr>
+          <w:rFonts w:hint="eastAsia"/>
+        </w:rPr>
+        <w:t xml:space="preserve"> commit </w:t>
+      </w:r>
+      <w:r>
+        <w:t>–</w:t>
+      </w:r>
+      <w:r>
+        <w:rPr>
+          <w:rFonts w:hint="eastAsia"/>
+        </w:rPr>
+        <w:t xml:space="preserve">m </w:t>
+      </w:r>
+      <w:r>
+        <w:t>“</w:t>
+      </w:r>
+      <w:r>
+        <w:rPr>
+          <w:rFonts w:hint="eastAsia"/>
+        </w:rPr>
+        <w:t xml:space="preserve">code </w:t>
+      </w:r>
+      <w:proofErr w:type="spellStart"/>
+      <w:r>
+        <w:rPr>
+          <w:rFonts w:hint="eastAsia"/>
+        </w:rPr>
+        <w:t>explaination</w:t>
+      </w:r>
+      <w:proofErr w:type="spellEnd"/>
+      <w:r>
+        <w:t>”</w:t>
+      </w:r>
+      <w:r>
+        <w:rPr>
+          <w:rFonts w:hint="eastAsia"/>
+        </w:rPr>
+        <w:t xml:space="preserve">  [</w:t>
+      </w:r>
+      <w:r>
+        <w:rPr>
+          <w:rFonts w:hint="eastAsia"/>
+        </w:rPr>
+        <w:t>你的修改提交到了本地的</w:t>
+      </w:r>
+      <w:proofErr w:type="spellStart"/>
+      <w:r>
+        <w:rPr>
+          <w:rFonts w:hint="eastAsia"/>
+        </w:rPr>
+        <w:t>wq_branch</w:t>
+      </w:r>
+      <w:proofErr w:type="spellEnd"/>
+      <w:r>
+        <w:rPr>
+          <w:rFonts w:hint="eastAsia"/>
+        </w:rPr>
+        <w:t>分支</w:t>
+      </w:r>
+      <w:r>
+        <w:rPr>
+          <w:rFonts w:hint="eastAsia"/>
+        </w:rPr>
+        <w:t>]</w:t>
+      </w:r>
+    </w:p>
+    <w:p>
+      <w:pPr>
+        <w:rPr>
+          <w:rFonts w:hint="eastAsia"/>
+        </w:rPr>
+      </w:pPr>
+      <w:r>
+        <w:rPr>
+          <w:rFonts w:hint="eastAsia"/>
+        </w:rPr>
+        <w:t>比如你现在</w:t>
+      </w:r>
+      <w:proofErr w:type="gramStart"/>
+      <w:r>
+        <w:rPr>
+          <w:rFonts w:hint="eastAsia"/>
+        </w:rPr>
+        <w:t>在</w:t>
+      </w:r>
+      <w:proofErr w:type="spellStart"/>
+      <w:proofErr w:type="gramEnd"/>
+      <w:r>
+        <w:rPr>
+          <w:rFonts w:hint="eastAsia"/>
+        </w:rPr>
+        <w:t>wq_branch</w:t>
+      </w:r>
+      <w:proofErr w:type="spellEnd"/>
+      <w:r>
+        <w:rPr>
+          <w:rFonts w:hint="eastAsia"/>
+        </w:rPr>
+        <w:t>分支：</w:t>
+      </w:r>
+    </w:p>
+    <w:p>
+      <w:pPr>
+        <w:rPr>
+          <w:rFonts w:hint="eastAsia"/>
+        </w:rPr>
+      </w:pPr>
+      <w:proofErr w:type="spellStart"/>
+      <w:r>
+        <w:t>G</w:t>
+      </w:r>
+      <w:r>
+        <w:rPr>
+          <w:rFonts w:hint="eastAsia"/>
+        </w:rPr>
+        <w:t>it</w:t>
+      </w:r>
+      <w:proofErr w:type="spellEnd"/>
+      <w:r>
+        <w:rPr>
+          <w:rFonts w:hint="eastAsia"/>
+        </w:rPr>
+        <w:t xml:space="preserve"> push origin </w:t>
+      </w:r>
+      <w:proofErr w:type="spellStart"/>
+      <w:r>
+        <w:rPr>
+          <w:rFonts w:hint="eastAsia"/>
+        </w:rPr>
+        <w:t>wq_branch</w:t>
+      </w:r>
+      <w:proofErr w:type="spellEnd"/>
+      <w:r>
+        <w:rPr>
+          <w:rFonts w:hint="eastAsia"/>
+        </w:rPr>
+        <w:t xml:space="preserve"> </w:t>
+      </w:r>
+      <w:r>
+        <w:rPr>
+          <w:rFonts w:hint="eastAsia"/>
+        </w:rPr>
+        <w:t>[</w:t>
+      </w:r>
+      <w:r>
+        <w:rPr>
+          <w:rFonts w:hint="eastAsia"/>
+        </w:rPr>
+        <w:t>你的修改提交到了</w:t>
+      </w:r>
+      <w:r>
+        <w:rPr>
+          <w:rFonts w:hint="eastAsia"/>
+        </w:rPr>
+        <w:t>远程</w:t>
+      </w:r>
+      <w:r>
+        <w:rPr>
+          <w:rFonts w:hint="eastAsia"/>
+        </w:rPr>
+        <w:t>的</w:t>
+      </w:r>
+      <w:proofErr w:type="spellStart"/>
+      <w:r>
+        <w:rPr>
+          <w:rFonts w:hint="eastAsia"/>
+        </w:rPr>
+        <w:t>wq_branch</w:t>
+      </w:r>
+      <w:proofErr w:type="spellEnd"/>
+      <w:r>
+        <w:rPr>
+          <w:rFonts w:hint="eastAsia"/>
+        </w:rPr>
+        <w:t>分支</w:t>
+      </w:r>
+      <w:r>
+        <w:rPr>
+          <w:rFonts w:hint="eastAsia"/>
+        </w:rPr>
+        <w:t>]</w:t>
+      </w:r>
+    </w:p>
+    <w:p>
+      <w:r>
+        <w:rPr>
+          <w:rFonts w:hint="eastAsia"/>
+        </w:rPr>
+        <w:t>如果输入用户名密码，</w:t>
+      </w:r>
+      <w:r>
+        <w:rPr>
+          <w:rFonts w:hint="eastAsia"/>
+        </w:rPr>
+        <w:t>push</w:t>
+      </w:r>
+      <w:r>
+        <w:rPr>
+          <w:rFonts w:hint="eastAsia"/>
+        </w:rPr>
+        <w:t>成功就会显示大概如下。</w:t>
+      </w:r>
+    </w:p>
+    <w:p>
+      <w:r>
+        <w:rPr>
+          <w:noProof/>
+        </w:rPr>
+        <w:lastRenderedPageBreak/>
+        <w:drawing>
+          <wp:inline distT="0" distB="0" distL="0" distR="0" wp14:anchorId="04F6CEF6" wp14:editId="0B6E5F47">
+            <wp:extent cx="5274310" cy="1561538"/>
+            <wp:effectExtent l="0" t="0" r="2540" b="635"/>
+            <wp:docPr id="7" name="图片 7"/>
+            <wp:cNvGraphicFramePr>
+              <a:graphicFrameLocks xmlns:a="http://schemas.openxmlformats.org/drawingml/2006/main" noChangeAspect="1"/>
+            </wp:cNvGraphicFramePr>
+            <a:graphic xmlns:a="http://schemas.openxmlformats.org/drawingml/2006/main">
+              <a:graphicData uri="http://schemas.openxmlformats.org/drawingml/2006/picture">
+                <pic:pic xmlns:pic="http://schemas.openxmlformats.org/drawingml/2006/picture">
+                  <pic:nvPicPr>
+                    <pic:cNvPr id="0" name=""/>
+                    <pic:cNvPicPr/>
+                  </pic:nvPicPr>
+                  <pic:blipFill>
+                    <a:blip r:embed="rId15"/>
+                    <a:stretch>
+                      <a:fillRect/>
+                    </a:stretch>
+                  </pic:blipFill>
+                  <pic:spPr>
+                    <a:xfrm>
+                      <a:off x="0" y="0"/>
+                      <a:ext cx="5274310" cy="1561538"/>
+                    </a:xfrm>
+                    <a:prstGeom prst="rect">
+                      <a:avLst/>
+                    </a:prstGeom>
+                  </pic:spPr>
+                </pic:pic>
+              </a:graphicData>
+            </a:graphic>
+          </wp:inline>
+        </w:drawing>
+      </w:r>
+    </w:p>
+    <w:p>
+      <w:pPr>
+        <w:rPr>
+          <w:rFonts w:hint="eastAsia"/>
+        </w:rPr>
+      </w:pPr>
+      <w:r>
+        <w:rPr>
+          <w:rFonts w:hint="eastAsia"/>
+        </w:rPr>
+        <w:t>你查看</w:t>
+      </w:r>
+      <w:proofErr w:type="spellStart"/>
+      <w:r>
+        <w:rPr>
+          <w:rFonts w:hint="eastAsia"/>
+        </w:rPr>
+        <w:t>github</w:t>
+      </w:r>
+      <w:proofErr w:type="spellEnd"/>
+      <w:r>
+        <w:rPr>
+          <w:rFonts w:hint="eastAsia"/>
+        </w:rPr>
+        <w:t>，就会出现下图：</w:t>
+      </w:r>
+    </w:p>
+    <w:p>
+      <w:r>
+        <w:rPr>
+          <w:noProof/>
+        </w:rPr>
+        <mc:AlternateContent>
+          <mc:Choice Requires="wps">
+            <w:drawing>
+              <wp:anchor distT="0" distB="0" distL="114300" distR="114300" simplePos="0" relativeHeight="251659264" behindDoc="0" locked="0" layoutInCell="1" allowOverlap="1" wp14:anchorId="2449EB34" wp14:editId="42D0FD83">
+                <wp:simplePos x="0" y="0"/>
+                <wp:positionH relativeFrom="column">
+                  <wp:posOffset>-190500</wp:posOffset>
+                </wp:positionH>
+                <wp:positionV relativeFrom="paragraph">
+                  <wp:posOffset>36195</wp:posOffset>
+                </wp:positionV>
+                <wp:extent cx="361950" cy="295275"/>
+                <wp:effectExtent l="19050" t="19050" r="76200" b="47625"/>
+                <wp:wrapNone/>
+                <wp:docPr id="8" name="直接箭头连接符 8"/>
+                <wp:cNvGraphicFramePr/>
+                <a:graphic xmlns:a="http://schemas.openxmlformats.org/drawingml/2006/main">
+                  <a:graphicData uri="http://schemas.microsoft.com/office/word/2010/wordprocessingShape">
+                    <wps:wsp>
+                      <wps:cNvCnPr/>
+                      <wps:spPr>
+                        <a:xfrm>
+                          <a:off x="0" y="0"/>
+                          <a:ext cx="361950" cy="295275"/>
+                        </a:xfrm>
+                        <a:prstGeom prst="straightConnector1">
+                          <a:avLst/>
+                        </a:prstGeom>
+                        <a:ln w="28575">
+                          <a:solidFill>
+                            <a:srgbClr val="FF0000"/>
+                          </a:solidFill>
+                          <a:tailEnd type="arrow"/>
+                        </a:ln>
+                      </wps:spPr>
+                      <wps:style>
+                        <a:lnRef idx="1">
+                          <a:schemeClr val="accent1"/>
+                        </a:lnRef>
+                        <a:fillRef idx="0">
+                          <a:schemeClr val="accent1"/>
+                        </a:fillRef>
+                        <a:effectRef idx="0">
+                          <a:schemeClr val="accent1"/>
+                        </a:effectRef>
+                        <a:fontRef idx="minor">
+                          <a:schemeClr val="tx1"/>
+                        </a:fontRef>
+                      </wps:style>
+                      <wps:bodyPr/>
+                    </wps:wsp>
+                  </a:graphicData>
+                </a:graphic>
+              </wp:anchor>
+            </w:drawing>
+          </mc:Choice>
+          <mc:Fallback>
+            <w:pict>
+              <v:shapetype id="_x0000_t32" coordsize="21600,21600" o:spt="32" o:oned="t" path="m,l21600,21600e" filled="f">
+                <v:path arrowok="t" fillok="f" o:connecttype="none"/>
+                <o:lock v:ext="edit" shapetype="t"/>
+              </v:shapetype>
+              <v:shape id="直接箭头连接符 8" o:spid="_x0000_s1026" type="#_x0000_t32" style="position:absolute;left:0;text-align:left;margin-left:-15pt;margin-top:2.85pt;width:28.5pt;height:23.25pt;z-index:251659264;visibility:visible;mso-wrap-style:square;mso-wrap-distance-left:9pt;mso-wrap-distance-top:0;mso-wrap-distance-right:9pt;mso-wrap-distance-bottom:0;mso-position-horizontal:absolute;mso-position-horizontal-relative:text;mso-position-vertical:absolute;mso-position-vertical-relative:text" o:gfxdata="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" strokecolor="red" strokeweight="2.25pt">
+                <v:stroke endarrow="open"/>
+              </v:shape>
+            </w:pict>
+          </mc:Fallback>
+        </mc:AlternateContent>
+      </w:r>
+      <w:r>
+        <w:rPr>
+          <w:noProof/>
+        </w:rPr>
+        <w:drawing>
+          <wp:inline distT="0" distB="0" distL="0" distR="0" wp14:anchorId="669A5956" wp14:editId="4A6234C6">
+            <wp:extent cx="5274310" cy="1511481"/>
+            <wp:effectExtent l="0" t="0" r="2540" b="0"/>
+            <wp:docPr id="9" name="图片 9"/>
+            <wp:cNvGraphicFramePr>
+              <a:graphicFrameLocks xmlns:a="http://schemas.openxmlformats.org/drawingml/2006/main" noChangeAspect="1"/>
+            </wp:cNvGraphicFramePr>
+            <a:graphic xmlns:a="http://schemas.openxmlformats.org/drawingml/2006/main">
+              <a:graphicData uri="http://schemas.openxmlformats.org/drawingml/2006/picture">
+                <pic:pic xmlns:pic="http://schemas.openxmlformats.org/drawingml/2006/picture">
+                  <pic:nvPicPr>
+                    <pic:cNvPr id="0" name=""/>
+                    <pic:cNvPicPr/>
+                  </pic:nvPicPr>
+                  <pic:blipFill>
+                    <a:blip r:embed="rId16"/>
+                    <a:stretch>
+                      <a:fillRect/>
+                    </a:stretch>
+                  </pic:blipFill>
+                  <pic:spPr>
+                    <a:xfrm>
+                      <a:off x="0" y="0"/>
+                      <a:ext cx="5274310" cy="1511481"/>
+                    </a:xfrm>
+                    <a:prstGeom prst="rect">
+                      <a:avLst/>
+                    </a:prstGeom>
+                  </pic:spPr>
+                </pic:pic>
+              </a:graphicData>
+            </a:graphic>
+          </wp:inline>
+        </w:drawing>
+      </w:r>
+    </w:p>
+    <w:p>
+      <w:pPr>
+        <w:pStyle w:val="a3"/>
+        <w:ind w:left="360" w:firstLineChars="0" w:firstLine="0"/>
+        <w:rPr>
+          <w:rFonts w:hint="eastAsia"/>
+        </w:rPr>
+      </w:pPr>
+    </w:p>
+    <w:p>
+      <w:pPr>
+        <w:rPr>
+          <w:rFonts w:hint="eastAsia"/>
+        </w:rPr>
+      </w:pPr>
+      <w:r>
+        <w:rPr>
+          <w:rFonts w:hint="eastAsia"/>
+        </w:rPr>
+        <w:t>你</w:t>
+      </w:r>
+      <w:r>
+        <w:rPr>
+          <w:rFonts w:hint="eastAsia"/>
+        </w:rPr>
+        <w:t>clone</w:t>
+      </w:r>
+      <w:r>
+        <w:rPr>
+          <w:rFonts w:hint="eastAsia"/>
+        </w:rPr>
+        <w:t>下来的</w:t>
+      </w:r>
+      <w:r>
+        <w:rPr>
+          <w:rFonts w:hint="eastAsia"/>
+        </w:rPr>
+        <w:t>master</w:t>
+      </w:r>
+      <w:r>
+        <w:rPr>
+          <w:rFonts w:hint="eastAsia"/>
+        </w:rPr>
+        <w:t>分支上面的代码。</w:t>
+      </w:r>
+      <w:r>
+        <w:rPr>
+          <w:rFonts w:hint="eastAsia"/>
+        </w:rPr>
+        <w:t>你可以点击</w:t>
+      </w:r>
+    </w:p>
+    <w:p>
+      <w:pPr>
+        <w:rPr>
+          <w:rFonts w:hint="eastAsia"/>
+        </w:rPr>
+      </w:pPr>
+      <w:r>
+        <w:rPr>
+          <w:noProof/>
+        </w:rPr>
+        <w:drawing>
+          <wp:inline distT="0" distB="0" distL="0" distR="0" wp14:anchorId="75D5F606" wp14:editId="533B7302">
+            <wp:extent cx="5274310" cy="2286145"/>
+            <wp:effectExtent l="0" t="0" r="2540" b="0"/>
+            <wp:docPr id="10" name="图片 10"/>
+            <wp:cNvGraphicFramePr>
+              <a:graphicFrameLocks xmlns:a="http://schemas.openxmlformats.org/drawingml/2006/main" noChangeAspect="1"/>
+            </wp:cNvGraphicFramePr>
+            <a:graphic xmlns:a="http://schemas.openxmlformats.org/drawingml/2006/main">
+              <a:graphicData uri="http://schemas.openxmlformats.org/drawingml/2006/picture">
+                <pic:pic xmlns:pic="http://schemas.openxmlformats.org/drawingml/2006/picture">
+                  <pic:nvPicPr>
+                    <pic:cNvPr id="0" name=""/>
+                    <pic:cNvPicPr/>
+                  </pic:nvPicPr>
+                  <pic:blipFill>
+                    <a:blip r:embed="rId17"/>
+                    <a:stretch>
+                      <a:fillRect/>
+                    </a:stretch>
+                  </pic:blipFill>
+                  <pic:spPr>
+                    <a:xfrm>
+                      <a:off x="0" y="0"/>
+                      <a:ext cx="5274310" cy="2286145"/>
+                    </a:xfrm>
+                    <a:prstGeom prst="rect">
+                      <a:avLst/>
+                    </a:prstGeom>
+                  </pic:spPr>
+                </pic:pic>
+              </a:graphicData>
+            </a:graphic>
+          </wp:inline>
+        </w:drawing>
+      </w:r>
+    </w:p>
+    <w:p>
+      <w:pPr>
+        <w:rPr>
+          <w:rFonts w:hint="eastAsia"/>
+        </w:rPr>
+      </w:pPr>
+      <w:r>
+        <w:rPr>
+          <w:rFonts w:hint="eastAsia"/>
+        </w:rPr>
+        <w:t>切换到你自己的分支之后，就可以看到你提交的修改：</w:t>
+      </w:r>
+    </w:p>
+    <w:p>
+      <w:pPr>
+        <w:rPr>
+          <w:rFonts w:hint="eastAsia"/>
+        </w:rPr>
+      </w:pPr>
+      <w:r>
+        <w:rPr>
+          <w:noProof/>
+        </w:rPr>
+        <w:drawing>
+          <wp:inline distT="0" distB="0" distL="0" distR="0" wp14:anchorId="238CAAB7" wp14:editId="7EEDC5AC">
+            <wp:extent cx="4210050" cy="2216123"/>
+            <wp:effectExtent l="0" t="0" r="0" b="0"/>
+            <wp:docPr id="11" name="图片 11"/>
+            <wp:cNvGraphicFramePr>
+              <a:graphicFrameLocks xmlns:a="http://schemas.openxmlformats.org/drawingml/2006/main" noChangeAspect="1"/>
+            </wp:cNvGraphicFramePr>
+            <a:graphic xmlns:a="http://schemas.openxmlformats.org/drawingml/2006/main">
+              <a:graphicData uri="http://schemas.openxmlformats.org/drawingml/2006/picture">
+                <pic:pic xmlns:pic="http://schemas.openxmlformats.org/drawingml/2006/picture">
+                  <pic:nvPicPr>
+                    <pic:cNvPr id="0" name=""/>
+                    <pic:cNvPicPr/>
+                  </pic:nvPicPr>
+                  <pic:blipFill>
+                    <a:blip r:embed="rId18"/>
+                    <a:stretch>
+                      <a:fillRect/>
+                    </a:stretch>
+                  </pic:blipFill>
+                  <pic:spPr>
+                    <a:xfrm>
+                      <a:off x="0" y="0"/>
+                      <a:ext cx="4216981" cy="2219771"/>
+                    </a:xfrm>
+                    <a:prstGeom prst="rect">
+                      <a:avLst/>
+                    </a:prstGeom>
+                  </pic:spPr>
+                </pic:pic>
+              </a:graphicData>
+            </a:graphic>
+          </wp:inline>
+        </w:drawing>
+      </w:r>
+    </w:p>
+    <w:p>
+      <w:r>
+        <w:rPr>
+          <w:rFonts w:hint="eastAsia"/>
+        </w:rPr>
+        <w:lastRenderedPageBreak/>
+        <w:t>目前你们需要把自己的修改提交到自己的分支，我来统一</w:t>
+      </w:r>
+      <w:r>
+        <w:rPr>
+          <w:rFonts w:hint="eastAsia"/>
+        </w:rPr>
+        <w:t>merge</w:t>
+      </w:r>
+      <w:r>
+        <w:rPr>
+          <w:rFonts w:hint="eastAsia"/>
+        </w:rPr>
+        <w:t>到</w:t>
+      </w:r>
+      <w:r>
+        <w:rPr>
+          <w:rFonts w:hint="eastAsia"/>
+        </w:rPr>
+        <w:t>master</w:t>
+      </w:r>
+      <w:r>
+        <w:rPr>
+          <w:rFonts w:hint="eastAsia"/>
+        </w:rPr>
+        <w:t>上面。之后熟练使用之后，我们都可以直接</w:t>
+      </w:r>
+      <w:r>
+        <w:rPr>
+          <w:rFonts w:hint="eastAsia"/>
+        </w:rPr>
+        <w:t>master!</w:t>
+      </w:r>
+      <w:r>
+        <w:rPr>
+          <w:rFonts w:hint="eastAsia"/>
+        </w:rPr>
+        <w:t>但注意一般在</w:t>
+      </w:r>
+      <w:r>
+        <w:rPr>
+          <w:rFonts w:hint="eastAsia"/>
+        </w:rPr>
+        <w:t>clone</w:t>
+      </w:r>
+      <w:r>
+        <w:rPr>
+          <w:rFonts w:hint="eastAsia"/>
+        </w:rPr>
+        <w:t>，</w:t>
+      </w:r>
+      <w:r>
+        <w:rPr>
+          <w:rFonts w:hint="eastAsia"/>
+        </w:rPr>
+        <w:t xml:space="preserve"> pull</w:t>
+      </w:r>
+      <w:r>
+        <w:rPr>
+          <w:rFonts w:hint="eastAsia"/>
+        </w:rPr>
+        <w:t>之前最好把自己的文件备份</w:t>
+      </w:r>
+      <w:r>
+        <w:rPr>
+          <w:rFonts w:hint="eastAsia"/>
+        </w:rPr>
+        <w:t>（备份文件夹命名为精确时间</w:t>
       </w:r>
       <w:bookmarkStart w:id="0" w:name="_GoBack"/>
       <w:bookmarkEnd w:id="0"/>
+      <w:r>
+        <w:rPr>
+          <w:rFonts w:hint="eastAsia"/>
+        </w:rPr>
+        <w:t>）</w:t>
+      </w:r>
+      <w:r>
+        <w:rPr>
+          <w:rFonts w:hint="eastAsia"/>
+        </w:rPr>
+        <w:t>，这样防止远程代码把自己本地的覆盖掉。</w:t>
+      </w:r>
     </w:p>
     <w:sectPr>
       <w:pgSz w:w="11906" w:h="16838"/>

</xml_diff>